<commit_message>
create test form - upload image is working
</commit_message>
<xml_diff>
--- a/Laravel_Course.docx
+++ b/Laravel_Course.docx
@@ -80,27 +80,19 @@
       <w:r>
         <w:rPr>
           <w:rFonts w:ascii="Calibri" w:hAnsi="Calibri" w:cs="Calibri"/>
-          <w:color w:val="FF0000"/>
         </w:rPr>
         <w:t>Тестовые</w:t>
       </w:r>
       <w:r>
-        <w:rPr>
-          <w:color w:val="FF0000"/>
-        </w:rPr>
         <w:t xml:space="preserve"> </w:t>
       </w:r>
       <w:r>
         <w:rPr>
           <w:rFonts w:ascii="Calibri" w:hAnsi="Calibri" w:cs="Calibri"/>
-          <w:color w:val="FF0000"/>
         </w:rPr>
         <w:t>задания</w:t>
       </w:r>
       <w:r>
-        <w:rPr>
-          <w:color w:val="FF0000"/>
-        </w:rPr>
         <w:t xml:space="preserve"> </w:t>
       </w:r>
       <w:r>
@@ -115,27 +107,19 @@
       <w:r>
         <w:rPr>
           <w:rFonts w:ascii="Calibri" w:hAnsi="Calibri" w:cs="Calibri"/>
-          <w:color w:val="FF0000"/>
         </w:rPr>
         <w:t>список</w:t>
       </w:r>
       <w:r>
-        <w:rPr>
-          <w:color w:val="FF0000"/>
-        </w:rPr>
         <w:t xml:space="preserve"> </w:t>
       </w:r>
       <w:r>
         <w:rPr>
           <w:rFonts w:ascii="Calibri" w:hAnsi="Calibri" w:cs="Calibri"/>
-          <w:color w:val="FF0000"/>
         </w:rPr>
         <w:t>пользователей</w:t>
       </w:r>
       <w:r>
-        <w:rPr>
-          <w:color w:val="FF0000"/>
-        </w:rPr>
         <w:t xml:space="preserve"> </w:t>
       </w:r>
       <w:r>
@@ -204,7 +188,6 @@
       <w:r>
         <w:rPr>
           <w:rFonts w:ascii="Calibri" w:hAnsi="Calibri" w:cs="Calibri"/>
-          <w:color w:val="FF0000"/>
         </w:rPr>
         <w:t>прохождения</w:t>
       </w:r>
@@ -250,27 +233,19 @@
       <w:r>
         <w:rPr>
           <w:rFonts w:ascii="Calibri" w:hAnsi="Calibri" w:cs="Calibri"/>
-          <w:color w:val="FF0000"/>
         </w:rPr>
         <w:t>виды</w:t>
       </w:r>
       <w:r>
-        <w:rPr>
-          <w:color w:val="FF0000"/>
-        </w:rPr>
         <w:t xml:space="preserve"> </w:t>
       </w:r>
       <w:r>
         <w:rPr>
           <w:rFonts w:ascii="Calibri" w:hAnsi="Calibri" w:cs="Calibri"/>
-          <w:color w:val="FF0000"/>
         </w:rPr>
         <w:t>вопросов</w:t>
       </w:r>
       <w:r>
-        <w:rPr>
-          <w:color w:val="FF0000"/>
-        </w:rPr>
         <w:t xml:space="preserve"> </w:t>
       </w:r>
       <w:r>
@@ -294,14 +269,10 @@
       <w:r>
         <w:rPr>
           <w:rFonts w:ascii="Calibri" w:hAnsi="Calibri" w:cs="Calibri"/>
-          <w:color w:val="FF0000"/>
         </w:rPr>
         <w:t>картинок</w:t>
       </w:r>
       <w:r>
-        <w:rPr>
-          <w:color w:val="FF0000"/>
-        </w:rPr>
         <w:t xml:space="preserve"> </w:t>
       </w:r>
       <w:r>
@@ -338,58 +309,12 @@
         <w:t>де</w:t>
       </w:r>
       <w:r>
-        <w:t xml:space="preserve">лится на  две  части:  редактор  тестов,  тестовая  система.  В  редакторе  тестов  создаются  тесты,  которые  хранятся  в  базе.  Каждый  тест  состоит  из  </w:t>
-      </w:r>
-      <w:r>
-        <w:rPr>
-          <w:color w:val="FF0000"/>
-        </w:rPr>
-        <w:t>набора  вопросов</w:t>
-      </w:r>
-      <w:r>
-        <w:t xml:space="preserve">.  Вопрос  содержит  произвольное  количество  вариантов ответов. Вопросы бывают </w:t>
-      </w:r>
-      <w:r>
-        <w:rPr>
-          <w:color w:val="FF0000"/>
-        </w:rPr>
-        <w:t>двух видов</w:t>
-      </w:r>
-      <w:r>
-        <w:t xml:space="preserve">: выбор одного варианта из многих, выбор нескольких вариантов. Каждый вопрос имеет свой </w:t>
-      </w:r>
-      <w:r>
-        <w:rPr>
-          <w:highlight w:val="yellow"/>
-        </w:rPr>
-        <w:t>вес</w:t>
-      </w:r>
-      <w:r>
-        <w:t xml:space="preserve">. К вопросу можно загружать </w:t>
-      </w:r>
-      <w:r>
-        <w:rPr>
-          <w:highlight w:val="yellow"/>
-        </w:rPr>
-        <w:t>картинку</w:t>
-      </w:r>
-      <w:r>
-        <w:t xml:space="preserve">. Тестовая система воспроизводит  тесты  для  пользователей.  Пользователь  заходит  в  систему  под  своим  логином  и  паролем.  Он  имеет  ограниченное  </w:t>
-      </w:r>
-      <w:r>
-        <w:rPr>
-          <w:color w:val="FF0000"/>
-        </w:rPr>
-        <w:t xml:space="preserve">количество  попыток </w:t>
-      </w:r>
-      <w:r>
-        <w:t xml:space="preserve">для тестирования. </w:t>
-      </w:r>
-      <w:r>
-        <w:rPr>
-          <w:color w:val="FF0000"/>
-        </w:rPr>
-        <w:t xml:space="preserve">Результаты </w:t>
+        <w:t>лится на  две  части:  редактор  тестов,  тестовая  система.  В  редакторе  тестов  создаются  тесты,  которые  хранятся  в  базе.  Каждый  тест  состоит  из  набора  вопросов.  Вопрос  содержит  произвольное  количество  вариантов ответов. Вопросы бывают двух видов: выбор одного варианта из многих, выбор нескольких вариантов. Каждый вопрос имеет свой вес. К вопросу можно загружать картинку. Тестовая система воспроизводит  тесты  для  пользователей.  Пользователь  заходит  в  систему  под  своим  логином  и  паролем.  Он  имеет  ограниченное  количество  попыток для тестирования. Результаты</w:t>
+      </w:r>
+      <w:bookmarkStart w:id="0" w:name="_GoBack"/>
+      <w:bookmarkEnd w:id="0"/>
+      <w:r>
+        <w:t xml:space="preserve"> </w:t>
       </w:r>
       <w:r>
         <w:t>заносятся в базу.</w:t>
@@ -1681,8 +1606,6 @@
         </w:rPr>
         <w:t>:</w:t>
       </w:r>
-      <w:bookmarkStart w:id="0" w:name="_GoBack"/>
-      <w:bookmarkEnd w:id="0"/>
     </w:p>
     <w:p>
       <w:pPr>

</xml_diff>